<commit_message>
finished report for lab3
</commit_message>
<xml_diff>
--- a/Lab3/TNM098_lab3_report_rebli156.docx
+++ b/Lab3/TNM098_lab3_report_rebli156.docx
@@ -5,6 +5,7 @@
     <w:p>
       <w:pPr>
         <w:pStyle w:val="Rubrik1"/>
+        <w:spacing w:before="0"/>
         <w:rPr>
           <w:lang w:val="en-US"/>
         </w:rPr>
@@ -36,44 +37,11 @@
           <w:lang w:val="en-US"/>
         </w:rPr>
       </w:pPr>
-    </w:p>
-    <w:p>
-      <w:pPr>
-        <w:pStyle w:val="Rubrik2"/>
-        <w:rPr>
-          <w:lang w:val="en-US"/>
-        </w:rPr>
-      </w:pPr>
-      <w:r>
-        <w:rPr>
-          <w:lang w:val="en-US"/>
-        </w:rPr>
-        <w:t>Part 2: T</w:t>
-      </w:r>
-      <w:r>
-        <w:rPr>
-          <w:lang w:val="en-US"/>
-        </w:rPr>
-        <w:t>ext comparison</w:t>
-      </w:r>
-    </w:p>
-    <w:p>
-      <w:pPr>
-        <w:rPr>
-          <w:lang w:val="en-US"/>
-        </w:rPr>
-      </w:pPr>
-      <w:r>
-        <w:rPr>
-          <w:lang w:val="en-US"/>
-        </w:rPr>
-        <w:t xml:space="preserve">Ten different text files were given. Two of the ten files contained content from some of the other files. For one text, one sentence was copied, and for another a whole paragraph was copied. </w:t>
-      </w:r>
-      <w:r>
-        <w:rPr>
-          <w:lang w:val="en-US"/>
-        </w:rPr>
-        <w:t>The task was to find out which texts contained the plagiarized content.</w:t>
+      <w:r>
+        <w:rPr>
+          <w:lang w:val="en-US"/>
+        </w:rPr>
+        <w:t>Twelve different images were given. The task was to compare the images based on different characteristics to find out what images were most similar.</w:t>
       </w:r>
     </w:p>
     <w:p>
@@ -100,62 +68,1236 @@
         <w:rPr>
           <w:lang w:val="en-US"/>
         </w:rPr>
-        <w:t xml:space="preserve">The problem was solved using Python. First, the text in the files had to be cleaned by removing punctuation and making all letters to lowercase. Each sentence was put on a single line. From the cleaned texts tables were made by letting each sentence be the key and setting the value to 1 in the Python data type dictionary. Now the dictionaries could be used for checking plagiarized content. </w:t>
-      </w:r>
-    </w:p>
-    <w:p>
-      <w:pPr>
-        <w:rPr>
-          <w:lang w:val="en-US"/>
-        </w:rPr>
-      </w:pPr>
-      <w:r>
-        <w:rPr>
-          <w:lang w:val="en-US"/>
-        </w:rPr>
-        <w:t xml:space="preserve">For all dictionaries, every entry in them was checked against all entries in the other dictionaries. If a match was found and it was more than 20 characters long, it was registered as plagiarism. </w:t>
-      </w:r>
-    </w:p>
-    <w:p>
-      <w:pPr>
-        <w:pStyle w:val="Rubrik3"/>
-        <w:rPr>
-          <w:lang w:val="en-US"/>
-        </w:rPr>
-      </w:pPr>
-      <w:r>
-        <w:rPr>
-          <w:lang w:val="en-US"/>
-        </w:rPr>
-        <w:t>Result</w:t>
-      </w:r>
-    </w:p>
-    <w:p>
-      <w:pPr>
-        <w:rPr>
-          <w:lang w:val="en-US"/>
-        </w:rPr>
-      </w:pPr>
-      <w:r>
-        <w:rPr>
-          <w:lang w:val="en-US"/>
-        </w:rPr>
-        <w:t xml:space="preserve">The plagiarized material was taken from file 2 and could be found in file 6 and 8. The computational time on Intel Core i5, Windows 8.1 was </w:t>
-      </w:r>
-      <w:r>
-        <w:rPr>
-          <w:lang w:val="en-US"/>
-        </w:rPr>
-        <w:t>1.62682950241881 seconds</w:t>
+        <w:t>The problem was solved using MATLAB. A feature vector was created with one characteristic in each dimension. The dimensions were:</w:t>
+      </w:r>
+    </w:p>
+    <w:p>
+      <w:pPr>
+        <w:spacing w:after="0"/>
+        <w:rPr>
+          <w:lang w:val="en-US"/>
+        </w:rPr>
+      </w:pPr>
+      <w:r>
+        <w:rPr>
+          <w:b/>
+          <w:lang w:val="en-US"/>
+        </w:rPr>
+        <w:t>1, 2</w:t>
+      </w:r>
+      <w:r>
+        <w:rPr>
+          <w:b/>
+          <w:lang w:val="en-US"/>
+        </w:rPr>
+        <w:t xml:space="preserve">, </w:t>
+      </w:r>
+      <w:r>
+        <w:rPr>
+          <w:b/>
+          <w:lang w:val="en-US"/>
+        </w:rPr>
+        <w:t>3:</w:t>
+      </w:r>
+      <w:r>
+        <w:rPr>
+          <w:lang w:val="en-US"/>
+        </w:rPr>
+        <w:t xml:space="preserve"> </w:t>
+      </w:r>
+      <w:r>
+        <w:rPr>
+          <w:lang w:val="en-US"/>
+        </w:rPr>
+        <w:t xml:space="preserve">Mean color </w:t>
+      </w:r>
+      <w:r>
+        <w:rPr>
+          <w:lang w:val="en-US"/>
+        </w:rPr>
+        <w:t>for each channel (R, G, B)</w:t>
+      </w:r>
+      <w:r>
+        <w:rPr>
+          <w:lang w:val="en-US"/>
+        </w:rPr>
+        <w:t xml:space="preserve"> </w:t>
+      </w:r>
+      <w:r>
+        <w:rPr>
+          <w:lang w:val="en-US"/>
+        </w:rPr>
+        <w:t>in the whole image</w:t>
       </w:r>
       <w:r>
         <w:rPr>
           <w:lang w:val="en-US"/>
         </w:rPr>
         <w:t>.</w:t>
+      </w:r>
+    </w:p>
+    <w:p>
+      <w:pPr>
+        <w:spacing w:after="0"/>
+        <w:rPr>
+          <w:lang w:val="en-US"/>
+        </w:rPr>
+      </w:pPr>
+      <w:r>
+        <w:rPr>
+          <w:b/>
+          <w:lang w:val="en-US"/>
+        </w:rPr>
+        <w:t>4,5</w:t>
+      </w:r>
+      <w:r>
+        <w:rPr>
+          <w:b/>
+          <w:lang w:val="en-US"/>
+        </w:rPr>
+        <w:t xml:space="preserve">, </w:t>
+      </w:r>
+      <w:r>
+        <w:rPr>
+          <w:b/>
+          <w:lang w:val="en-US"/>
+        </w:rPr>
+        <w:t>6:</w:t>
+      </w:r>
+      <w:r>
+        <w:rPr>
+          <w:lang w:val="en-US"/>
+        </w:rPr>
+        <w:t xml:space="preserve"> Mean color </w:t>
+      </w:r>
+      <w:r>
+        <w:rPr>
+          <w:lang w:val="en-US"/>
+        </w:rPr>
+        <w:t>for each channel (R, G, B)</w:t>
+      </w:r>
+      <w:r>
+        <w:rPr>
+          <w:lang w:val="en-US"/>
+        </w:rPr>
+        <w:t xml:space="preserve"> </w:t>
+      </w:r>
+      <w:r>
+        <w:rPr>
+          <w:lang w:val="en-US"/>
+        </w:rPr>
+        <w:t xml:space="preserve">in </w:t>
+      </w:r>
+      <w:r>
+        <w:rPr>
+          <w:lang w:val="en-US"/>
+        </w:rPr>
+        <w:t>a square of 200*200 pixels in the center of the image.</w:t>
+      </w:r>
+    </w:p>
+    <w:p>
+      <w:pPr>
+        <w:spacing w:after="0"/>
+        <w:rPr>
+          <w:lang w:val="en-US"/>
+        </w:rPr>
+      </w:pPr>
+      <w:r>
+        <w:rPr>
+          <w:b/>
+          <w:lang w:val="en-US"/>
+        </w:rPr>
+        <w:t>7:</w:t>
+      </w:r>
+      <w:r>
+        <w:rPr>
+          <w:lang w:val="en-US"/>
+        </w:rPr>
+        <w:t xml:space="preserve"> Luminance distribution </w:t>
+      </w:r>
+      <w:r>
+        <w:rPr>
+          <w:lang w:val="en-US"/>
+        </w:rPr>
+        <w:t xml:space="preserve">in </w:t>
+      </w:r>
+      <w:r>
+        <w:rPr>
+          <w:lang w:val="en-US"/>
+        </w:rPr>
+        <w:t>a square of 200*200 pixels in the center of the image.</w:t>
+      </w:r>
+    </w:p>
+    <w:p>
+      <w:pPr>
+        <w:spacing w:after="0"/>
+        <w:rPr>
+          <w:lang w:val="en-US"/>
+        </w:rPr>
+      </w:pPr>
+      <w:r>
+        <w:rPr>
+          <w:b/>
+          <w:lang w:val="en-US"/>
+        </w:rPr>
+        <w:t>8</w:t>
+      </w:r>
+      <w:r>
+        <w:rPr>
+          <w:b/>
+          <w:lang w:val="en-US"/>
+        </w:rPr>
+        <w:t xml:space="preserve">, </w:t>
+      </w:r>
+      <w:r>
+        <w:rPr>
+          <w:b/>
+          <w:lang w:val="en-US"/>
+        </w:rPr>
+        <w:t>9:</w:t>
+      </w:r>
+      <w:r>
+        <w:rPr>
+          <w:lang w:val="en-US"/>
+        </w:rPr>
+        <w:t xml:space="preserve"> Angle and length for longest line</w:t>
+      </w:r>
+      <w:r>
+        <w:rPr>
+          <w:lang w:val="en-US"/>
+        </w:rPr>
+        <w:t>.</w:t>
+      </w:r>
+    </w:p>
+    <w:p>
+      <w:pPr>
+        <w:rPr>
+          <w:lang w:val="en-US"/>
+        </w:rPr>
+      </w:pPr>
+      <w:r>
+        <w:rPr>
+          <w:b/>
+          <w:lang w:val="en-US"/>
+        </w:rPr>
+        <w:t>10, 11, 12, 13, 14</w:t>
+      </w:r>
+      <w:r>
+        <w:rPr>
+          <w:b/>
+          <w:lang w:val="en-US"/>
+        </w:rPr>
+        <w:t xml:space="preserve">, </w:t>
+      </w:r>
+      <w:r>
+        <w:rPr>
+          <w:b/>
+          <w:lang w:val="en-US"/>
+        </w:rPr>
+        <w:t>15:</w:t>
+      </w:r>
+      <w:r>
+        <w:rPr>
+          <w:lang w:val="en-US"/>
+        </w:rPr>
+        <w:t xml:space="preserve"> Angle and length for the second</w:t>
+      </w:r>
+      <w:r>
+        <w:rPr>
+          <w:lang w:val="en-US"/>
+        </w:rPr>
+        <w:t>, third and fourth</w:t>
+      </w:r>
+      <w:r>
+        <w:rPr>
+          <w:lang w:val="en-US"/>
+        </w:rPr>
+        <w:t xml:space="preserve"> longest line</w:t>
+      </w:r>
+      <w:r>
+        <w:rPr>
+          <w:lang w:val="en-US"/>
+        </w:rPr>
+        <w:t>.</w:t>
+      </w:r>
+      <w:r>
+        <w:rPr>
+          <w:lang w:val="en-US"/>
+        </w:rPr>
+        <w:t xml:space="preserve"> </w:t>
+      </w:r>
+    </w:p>
+    <w:p>
+      <w:pPr>
+        <w:rPr>
+          <w:lang w:val="en-US"/>
+        </w:rPr>
+      </w:pPr>
+      <w:r>
+        <w:rPr>
+          <w:noProof/>
+          <w:lang w:val="en-US"/>
+        </w:rPr>
+        <w:drawing>
+          <wp:anchor distT="0" distB="0" distL="114300" distR="114300" simplePos="0" relativeHeight="251658240" behindDoc="0" locked="0" layoutInCell="1" allowOverlap="1" wp14:anchorId="37ACF63A" wp14:editId="31296A65">
+            <wp:simplePos x="0" y="0"/>
+            <wp:positionH relativeFrom="margin">
+              <wp:align>right</wp:align>
+            </wp:positionH>
+            <wp:positionV relativeFrom="paragraph">
+              <wp:posOffset>1085215</wp:posOffset>
+            </wp:positionV>
+            <wp:extent cx="3028950" cy="1894840"/>
+            <wp:effectExtent l="0" t="0" r="0" b="0"/>
+            <wp:wrapSquare wrapText="bothSides"/>
+            <wp:docPr id="1" name="Bildobjekt 1"/>
+            <wp:cNvGraphicFramePr>
+              <a:graphicFrameLocks xmlns:a="http://schemas.openxmlformats.org/drawingml/2006/main" noChangeAspect="1"/>
+            </wp:cNvGraphicFramePr>
+            <a:graphic xmlns:a="http://schemas.openxmlformats.org/drawingml/2006/main">
+              <a:graphicData uri="http://schemas.openxmlformats.org/drawingml/2006/picture">
+                <pic:pic xmlns:pic="http://schemas.openxmlformats.org/drawingml/2006/picture">
+                  <pic:nvPicPr>
+                    <pic:cNvPr id="1" name="edges_03.jpg"/>
+                    <pic:cNvPicPr/>
+                  </pic:nvPicPr>
+                  <pic:blipFill rotWithShape="1">
+                    <a:blip r:embed="rId8">
+                      <a:extLst>
+                        <a:ext uri="{28A0092B-C50C-407E-A947-70E740481C1C}">
+                          <a14:useLocalDpi xmlns:a14="http://schemas.microsoft.com/office/drawing/2010/main" val="0"/>
+                        </a:ext>
+                      </a:extLst>
+                    </a:blip>
+                    <a:srcRect l="8024" t="4393" r="8437" b="9797"/>
+                    <a:stretch/>
+                  </pic:blipFill>
+                  <pic:spPr bwMode="auto">
+                    <a:xfrm>
+                      <a:off x="0" y="0"/>
+                      <a:ext cx="3028950" cy="1894840"/>
+                    </a:xfrm>
+                    <a:prstGeom prst="rect">
+                      <a:avLst/>
+                    </a:prstGeom>
+                    <a:ln>
+                      <a:noFill/>
+                    </a:ln>
+                    <a:extLst>
+                      <a:ext uri="{53640926-AAD7-44D8-BBD7-CCE9431645EC}">
+                        <a14:shadowObscured xmlns:a14="http://schemas.microsoft.com/office/drawing/2010/main"/>
+                      </a:ext>
+                    </a:extLst>
+                  </pic:spPr>
+                </pic:pic>
+              </a:graphicData>
+            </a:graphic>
+            <wp14:sizeRelH relativeFrom="page">
+              <wp14:pctWidth>0</wp14:pctWidth>
+            </wp14:sizeRelH>
+            <wp14:sizeRelV relativeFrom="page">
+              <wp14:pctHeight>0</wp14:pctHeight>
+            </wp14:sizeRelV>
+          </wp:anchor>
+        </w:drawing>
+      </w:r>
+      <w:r>
+        <w:rPr>
+          <w:lang w:val="en-US"/>
+        </w:rPr>
+        <w:t xml:space="preserve">The lines in the image was found using edge detection </w:t>
+      </w:r>
+      <w:r>
+        <w:rPr>
+          <w:lang w:val="en-US"/>
+        </w:rPr>
+        <w:t xml:space="preserve">and Hough transform. First, edge detection </w:t>
+      </w:r>
+      <w:r>
+        <w:rPr>
+          <w:lang w:val="en-US"/>
+        </w:rPr>
+        <w:t xml:space="preserve">method </w:t>
+      </w:r>
+      <w:r>
+        <w:rPr>
+          <w:i/>
+          <w:lang w:val="en-US"/>
+        </w:rPr>
+        <w:t>Canny</w:t>
+      </w:r>
+      <w:r>
+        <w:rPr>
+          <w:lang w:val="en-US"/>
+        </w:rPr>
+        <w:t xml:space="preserve"> </w:t>
+      </w:r>
+      <w:r>
+        <w:rPr>
+          <w:lang w:val="en-US"/>
+        </w:rPr>
+        <w:t xml:space="preserve">was used </w:t>
+      </w:r>
+      <w:r>
+        <w:rPr>
+          <w:lang w:val="en-US"/>
+        </w:rPr>
+        <w:t xml:space="preserve">with lower and upper thresholds as </w:t>
+      </w:r>
+      <m:oMath>
+        <m:r>
+          <m:rPr>
+            <m:sty m:val="p"/>
+          </m:rPr>
+          <w:rPr>
+            <w:rFonts w:ascii="Cambria Math" w:hAnsi="Cambria Math"/>
+            <w:lang w:val="en-US"/>
+          </w:rPr>
+          <m:t>[0.4, 0.5]</m:t>
+        </m:r>
+      </m:oMath>
+      <w:r>
+        <w:rPr>
+          <w:rFonts w:eastAsiaTheme="minorEastAsia"/>
+          <w:lang w:val="en-US"/>
+        </w:rPr>
+        <w:t xml:space="preserve">, </w:t>
+      </w:r>
+      <w:r>
+        <w:rPr>
+          <w:rFonts w:eastAsiaTheme="minorEastAsia"/>
+          <w:lang w:val="en-US"/>
+        </w:rPr>
+        <w:t xml:space="preserve">which resulted in a binary file </w:t>
       </w:r>
       <w:bookmarkStart w:id="0" w:name="_GoBack"/>
       <w:bookmarkEnd w:id="0"/>
+      <w:r>
+        <w:rPr>
+          <w:rFonts w:eastAsiaTheme="minorEastAsia"/>
+          <w:lang w:val="en-US"/>
+        </w:rPr>
+        <w:t>with the edges represented as ones and the rest as zeros.</w:t>
+      </w:r>
+      <w:r>
+        <w:rPr>
+          <w:lang w:val="en-US"/>
+        </w:rPr>
+        <w:t xml:space="preserve"> The edges </w:t>
+      </w:r>
+      <w:r>
+        <w:rPr>
+          <w:lang w:val="en-US"/>
+        </w:rPr>
+        <w:t>were</w:t>
+      </w:r>
+      <w:r>
+        <w:rPr>
+          <w:lang w:val="en-US"/>
+        </w:rPr>
+        <w:t xml:space="preserve"> used in calculating the Hough t</w:t>
+      </w:r>
+      <w:r>
+        <w:rPr>
+          <w:lang w:val="en-US"/>
+        </w:rPr>
+        <w:t>ransform, and from that finding the peaks and the lines in the images</w:t>
+      </w:r>
+      <w:r>
+        <w:rPr>
+          <w:lang w:val="en-US"/>
+        </w:rPr>
+        <w:t>, see figure 1</w:t>
+      </w:r>
+      <w:r>
+        <w:rPr>
+          <w:lang w:val="en-US"/>
+        </w:rPr>
+        <w:t xml:space="preserve">. </w:t>
+      </w:r>
+      <w:r>
+        <w:rPr>
+          <w:lang w:val="en-US"/>
+        </w:rPr>
+        <w:t>The four longest</w:t>
+      </w:r>
+      <w:r>
+        <w:rPr>
+          <w:lang w:val="en-US"/>
+        </w:rPr>
+        <w:t xml:space="preserve"> </w:t>
+      </w:r>
+      <w:r>
+        <w:rPr>
+          <w:lang w:val="en-US"/>
+        </w:rPr>
+        <w:t>lines in each image were saved, and the length and angle of the line compared to the x-axis were used as features in the feature vector.</w:t>
+      </w:r>
+      <w:r>
+        <w:rPr>
+          <w:lang w:val="en-US"/>
+        </w:rPr>
+        <w:t xml:space="preserve"> They were all w</w:t>
+      </w:r>
+      <w:r>
+        <w:rPr>
+          <w:lang w:val="en-US"/>
+        </w:rPr>
+        <w:t xml:space="preserve">eighted with a factor 3 for </w:t>
+      </w:r>
+      <w:r>
+        <w:rPr>
+          <w:lang w:val="en-US"/>
+        </w:rPr>
+        <w:t xml:space="preserve">making the comparison less </w:t>
+      </w:r>
+      <w:r>
+        <w:rPr>
+          <w:lang w:val="en-US"/>
+        </w:rPr>
+        <w:t xml:space="preserve">focused </w:t>
+      </w:r>
+      <w:r>
+        <w:rPr>
+          <w:lang w:val="en-US"/>
+        </w:rPr>
+        <w:t>on</w:t>
+      </w:r>
+      <w:r>
+        <w:rPr>
+          <w:lang w:val="en-US"/>
+        </w:rPr>
+        <w:t xml:space="preserve"> color and luminance. </w:t>
+      </w:r>
+    </w:p>
+    <w:p>
+      <w:pPr>
+        <w:pStyle w:val="Rubrik3"/>
+        <w:rPr>
+          <w:lang w:val="en-US"/>
+        </w:rPr>
+      </w:pPr>
+      <w:r>
+        <w:rPr>
+          <w:lang w:val="en-US"/>
+        </w:rPr>
+        <w:t>Result</w:t>
+      </w:r>
+    </w:p>
+    <w:p>
+      <w:pPr>
+        <w:rPr>
+          <w:lang w:val="en-US"/>
+        </w:rPr>
+      </w:pPr>
+      <w:r>
+        <w:rPr>
+          <w:noProof/>
+        </w:rPr>
+        <mc:AlternateContent>
+          <mc:Choice Requires="wps">
+            <w:drawing>
+              <wp:anchor distT="0" distB="0" distL="114300" distR="114300" simplePos="0" relativeHeight="251660288" behindDoc="0" locked="0" layoutInCell="1" allowOverlap="1" wp14:anchorId="743ACE69" wp14:editId="797671EB">
+                <wp:simplePos x="0" y="0"/>
+                <wp:positionH relativeFrom="margin">
+                  <wp:align>right</wp:align>
+                </wp:positionH>
+                <wp:positionV relativeFrom="paragraph">
+                  <wp:posOffset>1079500</wp:posOffset>
+                </wp:positionV>
+                <wp:extent cx="2981325" cy="635"/>
+                <wp:effectExtent l="0" t="0" r="9525" b="0"/>
+                <wp:wrapSquare wrapText="bothSides"/>
+                <wp:docPr id="2" name="Textruta 2"/>
+                <wp:cNvGraphicFramePr/>
+                <a:graphic xmlns:a="http://schemas.openxmlformats.org/drawingml/2006/main">
+                  <a:graphicData uri="http://schemas.microsoft.com/office/word/2010/wordprocessingShape">
+                    <wps:wsp>
+                      <wps:cNvSpPr txBox="1"/>
+                      <wps:spPr>
+                        <a:xfrm>
+                          <a:off x="0" y="0"/>
+                          <a:ext cx="2981325" cy="635"/>
+                        </a:xfrm>
+                        <a:prstGeom prst="rect">
+                          <a:avLst/>
+                        </a:prstGeom>
+                        <a:solidFill>
+                          <a:prstClr val="white"/>
+                        </a:solidFill>
+                        <a:ln>
+                          <a:noFill/>
+                        </a:ln>
+                      </wps:spPr>
+                      <wps:txbx>
+                        <w:txbxContent>
+                          <w:p>
+                            <w:pPr>
+                              <w:pStyle w:val="Beskrivning"/>
+                              <w:jc w:val="center"/>
+                              <w:rPr>
+                                <w:noProof/>
+                                <w:lang w:val="en-US"/>
+                              </w:rPr>
+                            </w:pPr>
+                            <w:r>
+                              <w:rPr>
+                                <w:lang w:val="en-US"/>
+                              </w:rPr>
+                              <w:t xml:space="preserve">Figure </w:t>
+                            </w:r>
+                            <w:r>
+                              <w:fldChar w:fldCharType="begin"/>
+                            </w:r>
+                            <w:r>
+                              <w:rPr>
+                                <w:lang w:val="en-US"/>
+                              </w:rPr>
+                              <w:instrText xml:space="preserve"> SEQ Figure \* ARABIC </w:instrText>
+                            </w:r>
+                            <w:r>
+                              <w:fldChar w:fldCharType="separate"/>
+                            </w:r>
+                            <w:r>
+                              <w:rPr>
+                                <w:noProof/>
+                                <w:lang w:val="en-US"/>
+                              </w:rPr>
+                              <w:t>1</w:t>
+                            </w:r>
+                            <w:r>
+                              <w:fldChar w:fldCharType="end"/>
+                            </w:r>
+                            <w:r>
+                              <w:rPr>
+                                <w:lang w:val="en-US"/>
+                              </w:rPr>
+                              <w:t xml:space="preserve"> - Line detection using Hough transform.</w:t>
+                            </w:r>
+                          </w:p>
+                        </w:txbxContent>
+                      </wps:txbx>
+                      <wps:bodyPr rot="0" spcFirstLastPara="0" vertOverflow="overflow" horzOverflow="overflow" vert="horz" wrap="square" lIns="0" tIns="0" rIns="0" bIns="0" numCol="1" spcCol="0" rtlCol="0" fromWordArt="0" anchor="t" anchorCtr="0" forceAA="0" compatLnSpc="1">
+                        <a:prstTxWarp prst="textNoShape">
+                          <a:avLst/>
+                        </a:prstTxWarp>
+                        <a:spAutoFit/>
+                      </wps:bodyPr>
+                    </wps:wsp>
+                  </a:graphicData>
+                </a:graphic>
+                <wp14:sizeRelH relativeFrom="margin">
+                  <wp14:pctWidth>0</wp14:pctWidth>
+                </wp14:sizeRelH>
+              </wp:anchor>
+            </w:drawing>
+          </mc:Choice>
+          <mc:Fallback>
+            <w:pict>
+              <v:shapetype w14:anchorId="743ACE69" id="_x0000_t202" coordsize="21600,21600" o:spt="202" path="m,l,21600r21600,l21600,xe">
+                <v:stroke joinstyle="miter"/>
+                <v:path gradientshapeok="t" o:connecttype="rect"/>
+              </v:shapetype>
+              <v:shape id="Textruta 2" o:spid="_x0000_s1026" type="#_x0000_t202" style="position:absolute;margin-left:183.55pt;margin-top:85pt;width:234.75pt;height:.05pt;z-index:251660288;visibility:visible;mso-wrap-style:square;mso-width-percent:0;mso-wrap-distance-left:9pt;mso-wrap-distance-top:0;mso-wrap-distance-right:9pt;mso-wrap-distance-bottom:0;mso-position-horizontal:right;mso-position-horizontal-relative:margin;mso-position-vertical:absolute;mso-position-vertical-relative:text;mso-width-percent:0;mso-width-relative:margin;v-text-anchor:top" o:gfxdata="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" stroked="f">
+                <v:textbox style="mso-fit-shape-to-text:t" inset="0,0,0,0">
+                  <w:txbxContent>
+                    <w:p>
+                      <w:pPr>
+                        <w:pStyle w:val="Beskrivning"/>
+                        <w:jc w:val="center"/>
+                        <w:rPr>
+                          <w:noProof/>
+                          <w:lang w:val="en-US"/>
+                        </w:rPr>
+                      </w:pPr>
+                      <w:r>
+                        <w:rPr>
+                          <w:lang w:val="en-US"/>
+                        </w:rPr>
+                        <w:t xml:space="preserve">Figure </w:t>
+                      </w:r>
+                      <w:r>
+                        <w:fldChar w:fldCharType="begin"/>
+                      </w:r>
+                      <w:r>
+                        <w:rPr>
+                          <w:lang w:val="en-US"/>
+                        </w:rPr>
+                        <w:instrText xml:space="preserve"> SEQ Figure \* ARABIC </w:instrText>
+                      </w:r>
+                      <w:r>
+                        <w:fldChar w:fldCharType="separate"/>
+                      </w:r>
+                      <w:r>
+                        <w:rPr>
+                          <w:noProof/>
+                          <w:lang w:val="en-US"/>
+                        </w:rPr>
+                        <w:t>1</w:t>
+                      </w:r>
+                      <w:r>
+                        <w:fldChar w:fldCharType="end"/>
+                      </w:r>
+                      <w:r>
+                        <w:rPr>
+                          <w:lang w:val="en-US"/>
+                        </w:rPr>
+                        <w:t xml:space="preserve"> - Line detection using Hough transform.</w:t>
+                      </w:r>
+                    </w:p>
+                  </w:txbxContent>
+                </v:textbox>
+                <w10:wrap type="square" anchorx="margin"/>
+              </v:shape>
+            </w:pict>
+          </mc:Fallback>
+        </mc:AlternateContent>
+      </w:r>
+      <w:r>
+        <w:rPr>
+          <w:lang w:val="en-US"/>
+        </w:rPr>
+        <w:t>Two out of the three images with faces</w:t>
+      </w:r>
+      <w:r>
+        <w:rPr>
+          <w:lang w:val="en-US"/>
+        </w:rPr>
+        <w:t xml:space="preserve"> (1, 6, and 12)</w:t>
+      </w:r>
+      <w:r>
+        <w:rPr>
+          <w:lang w:val="en-US"/>
+        </w:rPr>
+        <w:t xml:space="preserve"> were calculated to be the most </w:t>
+      </w:r>
+      <w:proofErr w:type="gramStart"/>
+      <w:r>
+        <w:rPr>
+          <w:lang w:val="en-US"/>
+        </w:rPr>
+        <w:t>similar to</w:t>
+      </w:r>
+      <w:proofErr w:type="gramEnd"/>
+      <w:r>
+        <w:rPr>
+          <w:lang w:val="en-US"/>
+        </w:rPr>
+        <w:t xml:space="preserve"> another face. The </w:t>
+      </w:r>
+      <w:r>
+        <w:rPr>
+          <w:lang w:val="en-US"/>
+        </w:rPr>
+        <w:t>last face was most like the earth (9), probably because luminance and color as well as line length and angles were very much alike. One of the two food images was matched to the other food. Two pairs of images were matched with each other, 7 and 10, and 9 and 12. The images that contained blueish landscapes (2, 7, 10) were match relatively good with each other. All matches to the images can be seen in table 1.</w:t>
+      </w:r>
+    </w:p>
+    <w:p>
+      <w:pPr>
+        <w:pStyle w:val="Beskrivning"/>
+        <w:keepNext/>
+        <w:rPr>
+          <w:lang w:val="en-US"/>
+        </w:rPr>
+      </w:pPr>
+      <w:r>
+        <w:rPr>
+          <w:lang w:val="en-US"/>
+        </w:rPr>
+        <w:t xml:space="preserve">Table </w:t>
+      </w:r>
+      <w:r>
+        <w:fldChar w:fldCharType="begin"/>
+      </w:r>
+      <w:r>
+        <w:rPr>
+          <w:lang w:val="en-US"/>
+        </w:rPr>
+        <w:instrText xml:space="preserve"> SEQ Table \* ARABIC </w:instrText>
+      </w:r>
+      <w:r>
+        <w:fldChar w:fldCharType="separate"/>
+      </w:r>
+      <w:r>
+        <w:rPr>
+          <w:noProof/>
+          <w:lang w:val="en-US"/>
+        </w:rPr>
+        <w:t>1</w:t>
+      </w:r>
+      <w:r>
+        <w:fldChar w:fldCharType="end"/>
+      </w:r>
+      <w:r>
+        <w:rPr>
+          <w:lang w:val="en-US"/>
+        </w:rPr>
+        <w:t xml:space="preserve"> - All images and their calculated image to be most alike.</w:t>
+      </w:r>
+    </w:p>
+    <w:tbl>
+      <w:tblPr>
+        <w:tblStyle w:val="Rutntstabell1ljus"/>
+        <w:tblW w:w="0" w:type="auto"/>
+        <w:tblLook w:val="04A0" w:firstRow="1" w:lastRow="0" w:firstColumn="1" w:lastColumn="0" w:noHBand="0" w:noVBand="1"/>
+      </w:tblPr>
+      <w:tblGrid>
+        <w:gridCol w:w="717"/>
+        <w:gridCol w:w="720"/>
+        <w:gridCol w:w="717"/>
+        <w:gridCol w:w="719"/>
+        <w:gridCol w:w="719"/>
+        <w:gridCol w:w="719"/>
+        <w:gridCol w:w="717"/>
+        <w:gridCol w:w="719"/>
+        <w:gridCol w:w="719"/>
+        <w:gridCol w:w="717"/>
+        <w:gridCol w:w="719"/>
+        <w:gridCol w:w="719"/>
+      </w:tblGrid>
+      <w:tr>
+        <w:trPr>
+          <w:cnfStyle w:val="100000000000" w:firstRow="1" w:lastRow="0" w:firstColumn="0" w:lastColumn="0" w:oddVBand="0" w:evenVBand="0" w:oddHBand="0" w:evenHBand="0" w:firstRowFirstColumn="0" w:firstRowLastColumn="0" w:lastRowFirstColumn="0" w:lastRowLastColumn="0"/>
+        </w:trPr>
+        <w:tc>
+          <w:tcPr>
+            <w:cnfStyle w:val="001000000000" w:firstRow="0" w:lastRow="0" w:firstColumn="1" w:lastColumn="0" w:oddVBand="0" w:evenVBand="0" w:oddHBand="0" w:evenHBand="0" w:firstRowFirstColumn="0" w:firstRowLastColumn="0" w:lastRowFirstColumn="0" w:lastRowLastColumn="0"/>
+            <w:tcW w:w="717" w:type="dxa"/>
+          </w:tcPr>
+          <w:p>
+            <w:r>
+              <w:t>1</w:t>
+            </w:r>
+          </w:p>
+        </w:tc>
+        <w:tc>
+          <w:tcPr>
+            <w:tcW w:w="720" w:type="dxa"/>
+          </w:tcPr>
+          <w:p>
+            <w:pPr>
+              <w:cnfStyle w:val="100000000000" w:firstRow="1" w:lastRow="0" w:firstColumn="0" w:lastColumn="0" w:oddVBand="0" w:evenVBand="0" w:oddHBand="0" w:evenHBand="0" w:firstRowFirstColumn="0" w:firstRowLastColumn="0" w:lastRowFirstColumn="0" w:lastRowLastColumn="0"/>
+            </w:pPr>
+            <w:r>
+              <w:t>2</w:t>
+            </w:r>
+          </w:p>
+        </w:tc>
+        <w:tc>
+          <w:tcPr>
+            <w:tcW w:w="717" w:type="dxa"/>
+          </w:tcPr>
+          <w:p>
+            <w:pPr>
+              <w:cnfStyle w:val="100000000000" w:firstRow="1" w:lastRow="0" w:firstColumn="0" w:lastColumn="0" w:oddVBand="0" w:evenVBand="0" w:oddHBand="0" w:evenHBand="0" w:firstRowFirstColumn="0" w:firstRowLastColumn="0" w:lastRowFirstColumn="0" w:lastRowLastColumn="0"/>
+            </w:pPr>
+            <w:r>
+              <w:t>3</w:t>
+            </w:r>
+          </w:p>
+        </w:tc>
+        <w:tc>
+          <w:tcPr>
+            <w:tcW w:w="719" w:type="dxa"/>
+          </w:tcPr>
+          <w:p>
+            <w:pPr>
+              <w:cnfStyle w:val="100000000000" w:firstRow="1" w:lastRow="0" w:firstColumn="0" w:lastColumn="0" w:oddVBand="0" w:evenVBand="0" w:oddHBand="0" w:evenHBand="0" w:firstRowFirstColumn="0" w:firstRowLastColumn="0" w:lastRowFirstColumn="0" w:lastRowLastColumn="0"/>
+            </w:pPr>
+            <w:r>
+              <w:t>4</w:t>
+            </w:r>
+          </w:p>
+        </w:tc>
+        <w:tc>
+          <w:tcPr>
+            <w:tcW w:w="719" w:type="dxa"/>
+          </w:tcPr>
+          <w:p>
+            <w:pPr>
+              <w:cnfStyle w:val="100000000000" w:firstRow="1" w:lastRow="0" w:firstColumn="0" w:lastColumn="0" w:oddVBand="0" w:evenVBand="0" w:oddHBand="0" w:evenHBand="0" w:firstRowFirstColumn="0" w:firstRowLastColumn="0" w:lastRowFirstColumn="0" w:lastRowLastColumn="0"/>
+            </w:pPr>
+            <w:r>
+              <w:t>5</w:t>
+            </w:r>
+          </w:p>
+        </w:tc>
+        <w:tc>
+          <w:tcPr>
+            <w:tcW w:w="719" w:type="dxa"/>
+          </w:tcPr>
+          <w:p>
+            <w:pPr>
+              <w:cnfStyle w:val="100000000000" w:firstRow="1" w:lastRow="0" w:firstColumn="0" w:lastColumn="0" w:oddVBand="0" w:evenVBand="0" w:oddHBand="0" w:evenHBand="0" w:firstRowFirstColumn="0" w:firstRowLastColumn="0" w:lastRowFirstColumn="0" w:lastRowLastColumn="0"/>
+            </w:pPr>
+            <w:r>
+              <w:t>6</w:t>
+            </w:r>
+          </w:p>
+        </w:tc>
+        <w:tc>
+          <w:tcPr>
+            <w:tcW w:w="717" w:type="dxa"/>
+          </w:tcPr>
+          <w:p>
+            <w:pPr>
+              <w:cnfStyle w:val="100000000000" w:firstRow="1" w:lastRow="0" w:firstColumn="0" w:lastColumn="0" w:oddVBand="0" w:evenVBand="0" w:oddHBand="0" w:evenHBand="0" w:firstRowFirstColumn="0" w:firstRowLastColumn="0" w:lastRowFirstColumn="0" w:lastRowLastColumn="0"/>
+            </w:pPr>
+            <w:r>
+              <w:t>7</w:t>
+            </w:r>
+          </w:p>
+        </w:tc>
+        <w:tc>
+          <w:tcPr>
+            <w:tcW w:w="719" w:type="dxa"/>
+          </w:tcPr>
+          <w:p>
+            <w:pPr>
+              <w:cnfStyle w:val="100000000000" w:firstRow="1" w:lastRow="0" w:firstColumn="0" w:lastColumn="0" w:oddVBand="0" w:evenVBand="0" w:oddHBand="0" w:evenHBand="0" w:firstRowFirstColumn="0" w:firstRowLastColumn="0" w:lastRowFirstColumn="0" w:lastRowLastColumn="0"/>
+            </w:pPr>
+            <w:r>
+              <w:t>8</w:t>
+            </w:r>
+          </w:p>
+        </w:tc>
+        <w:tc>
+          <w:tcPr>
+            <w:tcW w:w="719" w:type="dxa"/>
+          </w:tcPr>
+          <w:p>
+            <w:pPr>
+              <w:cnfStyle w:val="100000000000" w:firstRow="1" w:lastRow="0" w:firstColumn="0" w:lastColumn="0" w:oddVBand="0" w:evenVBand="0" w:oddHBand="0" w:evenHBand="0" w:firstRowFirstColumn="0" w:firstRowLastColumn="0" w:lastRowFirstColumn="0" w:lastRowLastColumn="0"/>
+            </w:pPr>
+            <w:r>
+              <w:t>9</w:t>
+            </w:r>
+          </w:p>
+        </w:tc>
+        <w:tc>
+          <w:tcPr>
+            <w:tcW w:w="717" w:type="dxa"/>
+          </w:tcPr>
+          <w:p>
+            <w:pPr>
+              <w:cnfStyle w:val="100000000000" w:firstRow="1" w:lastRow="0" w:firstColumn="0" w:lastColumn="0" w:oddVBand="0" w:evenVBand="0" w:oddHBand="0" w:evenHBand="0" w:firstRowFirstColumn="0" w:firstRowLastColumn="0" w:lastRowFirstColumn="0" w:lastRowLastColumn="0"/>
+            </w:pPr>
+            <w:r>
+              <w:t>10</w:t>
+            </w:r>
+          </w:p>
+        </w:tc>
+        <w:tc>
+          <w:tcPr>
+            <w:tcW w:w="719" w:type="dxa"/>
+          </w:tcPr>
+          <w:p>
+            <w:pPr>
+              <w:cnfStyle w:val="100000000000" w:firstRow="1" w:lastRow="0" w:firstColumn="0" w:lastColumn="0" w:oddVBand="0" w:evenVBand="0" w:oddHBand="0" w:evenHBand="0" w:firstRowFirstColumn="0" w:firstRowLastColumn="0" w:lastRowFirstColumn="0" w:lastRowLastColumn="0"/>
+            </w:pPr>
+            <w:r>
+              <w:t>11</w:t>
+            </w:r>
+          </w:p>
+        </w:tc>
+        <w:tc>
+          <w:tcPr>
+            <w:tcW w:w="719" w:type="dxa"/>
+          </w:tcPr>
+          <w:p>
+            <w:pPr>
+              <w:cnfStyle w:val="100000000000" w:firstRow="1" w:lastRow="0" w:firstColumn="0" w:lastColumn="0" w:oddVBand="0" w:evenVBand="0" w:oddHBand="0" w:evenHBand="0" w:firstRowFirstColumn="0" w:firstRowLastColumn="0" w:lastRowFirstColumn="0" w:lastRowLastColumn="0"/>
+            </w:pPr>
+            <w:r>
+              <w:t>12</w:t>
+            </w:r>
+          </w:p>
+        </w:tc>
+      </w:tr>
+      <w:tr>
+        <w:tc>
+          <w:tcPr>
+            <w:cnfStyle w:val="001000000000" w:firstRow="0" w:lastRow="0" w:firstColumn="1" w:lastColumn="0" w:oddVBand="0" w:evenVBand="0" w:oddHBand="0" w:evenHBand="0" w:firstRowFirstColumn="0" w:firstRowLastColumn="0" w:lastRowFirstColumn="0" w:lastRowLastColumn="0"/>
+            <w:tcW w:w="717" w:type="dxa"/>
+          </w:tcPr>
+          <w:p>
+            <w:pPr>
+              <w:rPr>
+                <w:b w:val="0"/>
+              </w:rPr>
+            </w:pPr>
+            <w:r>
+              <w:rPr>
+                <w:b w:val="0"/>
+              </w:rPr>
+              <w:t>6</w:t>
+            </w:r>
+          </w:p>
+        </w:tc>
+        <w:tc>
+          <w:tcPr>
+            <w:tcW w:w="720" w:type="dxa"/>
+          </w:tcPr>
+          <w:p>
+            <w:pPr>
+              <w:cnfStyle w:val="000000000000" w:firstRow="0" w:lastRow="0" w:firstColumn="0" w:lastColumn="0" w:oddVBand="0" w:evenVBand="0" w:oddHBand="0" w:evenHBand="0" w:firstRowFirstColumn="0" w:firstRowLastColumn="0" w:lastRowFirstColumn="0" w:lastRowLastColumn="0"/>
+            </w:pPr>
+            <w:r>
+              <w:t>10</w:t>
+            </w:r>
+          </w:p>
+        </w:tc>
+        <w:tc>
+          <w:tcPr>
+            <w:tcW w:w="717" w:type="dxa"/>
+          </w:tcPr>
+          <w:p>
+            <w:pPr>
+              <w:cnfStyle w:val="000000000000" w:firstRow="0" w:lastRow="0" w:firstColumn="0" w:lastColumn="0" w:oddVBand="0" w:evenVBand="0" w:oddHBand="0" w:evenHBand="0" w:firstRowFirstColumn="0" w:firstRowLastColumn="0" w:lastRowFirstColumn="0" w:lastRowLastColumn="0"/>
+            </w:pPr>
+            <w:r>
+              <w:t>5</w:t>
+            </w:r>
+          </w:p>
+        </w:tc>
+        <w:tc>
+          <w:tcPr>
+            <w:tcW w:w="719" w:type="dxa"/>
+          </w:tcPr>
+          <w:p>
+            <w:pPr>
+              <w:cnfStyle w:val="000000000000" w:firstRow="0" w:lastRow="0" w:firstColumn="0" w:lastColumn="0" w:oddVBand="0" w:evenVBand="0" w:oddHBand="0" w:evenHBand="0" w:firstRowFirstColumn="0" w:firstRowLastColumn="0" w:lastRowFirstColumn="0" w:lastRowLastColumn="0"/>
+            </w:pPr>
+            <w:r>
+              <w:t>8</w:t>
+            </w:r>
+          </w:p>
+        </w:tc>
+        <w:tc>
+          <w:tcPr>
+            <w:tcW w:w="719" w:type="dxa"/>
+          </w:tcPr>
+          <w:p>
+            <w:pPr>
+              <w:cnfStyle w:val="000000000000" w:firstRow="0" w:lastRow="0" w:firstColumn="0" w:lastColumn="0" w:oddVBand="0" w:evenVBand="0" w:oddHBand="0" w:evenHBand="0" w:firstRowFirstColumn="0" w:firstRowLastColumn="0" w:lastRowFirstColumn="0" w:lastRowLastColumn="0"/>
+            </w:pPr>
+            <w:r>
+              <w:t>11</w:t>
+            </w:r>
+          </w:p>
+        </w:tc>
+        <w:tc>
+          <w:tcPr>
+            <w:tcW w:w="719" w:type="dxa"/>
+          </w:tcPr>
+          <w:p>
+            <w:pPr>
+              <w:cnfStyle w:val="000000000000" w:firstRow="0" w:lastRow="0" w:firstColumn="0" w:lastColumn="0" w:oddVBand="0" w:evenVBand="0" w:oddHBand="0" w:evenHBand="0" w:firstRowFirstColumn="0" w:firstRowLastColumn="0" w:lastRowFirstColumn="0" w:lastRowLastColumn="0"/>
+            </w:pPr>
+            <w:r>
+              <w:t>12</w:t>
+            </w:r>
+          </w:p>
+        </w:tc>
+        <w:tc>
+          <w:tcPr>
+            <w:tcW w:w="717" w:type="dxa"/>
+          </w:tcPr>
+          <w:p>
+            <w:pPr>
+              <w:cnfStyle w:val="000000000000" w:firstRow="0" w:lastRow="0" w:firstColumn="0" w:lastColumn="0" w:oddVBand="0" w:evenVBand="0" w:oddHBand="0" w:evenHBand="0" w:firstRowFirstColumn="0" w:firstRowLastColumn="0" w:lastRowFirstColumn="0" w:lastRowLastColumn="0"/>
+            </w:pPr>
+            <w:r>
+              <w:t>10</w:t>
+            </w:r>
+          </w:p>
+        </w:tc>
+        <w:tc>
+          <w:tcPr>
+            <w:tcW w:w="719" w:type="dxa"/>
+          </w:tcPr>
+          <w:p>
+            <w:pPr>
+              <w:cnfStyle w:val="000000000000" w:firstRow="0" w:lastRow="0" w:firstColumn="0" w:lastColumn="0" w:oddVBand="0" w:evenVBand="0" w:oddHBand="0" w:evenHBand="0" w:firstRowFirstColumn="0" w:firstRowLastColumn="0" w:lastRowFirstColumn="0" w:lastRowLastColumn="0"/>
+            </w:pPr>
+            <w:r>
+              <w:t>11</w:t>
+            </w:r>
+          </w:p>
+        </w:tc>
+        <w:tc>
+          <w:tcPr>
+            <w:tcW w:w="719" w:type="dxa"/>
+          </w:tcPr>
+          <w:p>
+            <w:pPr>
+              <w:cnfStyle w:val="000000000000" w:firstRow="0" w:lastRow="0" w:firstColumn="0" w:lastColumn="0" w:oddVBand="0" w:evenVBand="0" w:oddHBand="0" w:evenHBand="0" w:firstRowFirstColumn="0" w:firstRowLastColumn="0" w:lastRowFirstColumn="0" w:lastRowLastColumn="0"/>
+            </w:pPr>
+            <w:r>
+              <w:t>12</w:t>
+            </w:r>
+          </w:p>
+        </w:tc>
+        <w:tc>
+          <w:tcPr>
+            <w:tcW w:w="717" w:type="dxa"/>
+          </w:tcPr>
+          <w:p>
+            <w:pPr>
+              <w:cnfStyle w:val="000000000000" w:firstRow="0" w:lastRow="0" w:firstColumn="0" w:lastColumn="0" w:oddVBand="0" w:evenVBand="0" w:oddHBand="0" w:evenHBand="0" w:firstRowFirstColumn="0" w:firstRowLastColumn="0" w:lastRowFirstColumn="0" w:lastRowLastColumn="0"/>
+            </w:pPr>
+            <w:r>
+              <w:t>7</w:t>
+            </w:r>
+          </w:p>
+        </w:tc>
+        <w:tc>
+          <w:tcPr>
+            <w:tcW w:w="719" w:type="dxa"/>
+          </w:tcPr>
+          <w:p>
+            <w:pPr>
+              <w:cnfStyle w:val="000000000000" w:firstRow="0" w:lastRow="0" w:firstColumn="0" w:lastColumn="0" w:oddVBand="0" w:evenVBand="0" w:oddHBand="0" w:evenHBand="0" w:firstRowFirstColumn="0" w:firstRowLastColumn="0" w:lastRowFirstColumn="0" w:lastRowLastColumn="0"/>
+            </w:pPr>
+            <w:r>
+              <w:t>4</w:t>
+            </w:r>
+          </w:p>
+        </w:tc>
+        <w:tc>
+          <w:tcPr>
+            <w:tcW w:w="719" w:type="dxa"/>
+          </w:tcPr>
+          <w:p>
+            <w:pPr>
+              <w:cnfStyle w:val="000000000000" w:firstRow="0" w:lastRow="0" w:firstColumn="0" w:lastColumn="0" w:oddVBand="0" w:evenVBand="0" w:oddHBand="0" w:evenHBand="0" w:firstRowFirstColumn="0" w:firstRowLastColumn="0" w:lastRowFirstColumn="0" w:lastRowLastColumn="0"/>
+            </w:pPr>
+            <w:r>
+              <w:t>9</w:t>
+            </w:r>
+          </w:p>
+        </w:tc>
+      </w:tr>
+    </w:tbl>
+    <w:p>
+      <w:pPr>
+        <w:rPr>
+          <w:lang w:val="en-US"/>
+        </w:rPr>
+      </w:pPr>
+    </w:p>
+    <w:p>
+      <w:pPr>
+        <w:pStyle w:val="Rubrik2"/>
+        <w:rPr>
+          <w:lang w:val="en-US"/>
+        </w:rPr>
+      </w:pPr>
+      <w:r>
+        <w:rPr>
+          <w:lang w:val="en-US"/>
+        </w:rPr>
+        <w:t>Part 2: T</w:t>
+      </w:r>
+      <w:r>
+        <w:rPr>
+          <w:lang w:val="en-US"/>
+        </w:rPr>
+        <w:t>ext comparison</w:t>
+      </w:r>
+    </w:p>
+    <w:p>
+      <w:pPr>
+        <w:rPr>
+          <w:lang w:val="en-US"/>
+        </w:rPr>
+      </w:pPr>
+      <w:r>
+        <w:rPr>
+          <w:lang w:val="en-US"/>
+        </w:rPr>
+        <w:t>Ten different text files were given. Two of the ten files contained content from some of the other files. For one text, one sentence was copied, and for another a whole paragraph was copied. The task was to find out which texts contained the plagiarized content.</w:t>
+      </w:r>
+    </w:p>
+    <w:p>
+      <w:pPr>
+        <w:pStyle w:val="Rubrik3"/>
+        <w:rPr>
+          <w:lang w:val="en-US"/>
+        </w:rPr>
+      </w:pPr>
+      <w:r>
+        <w:rPr>
+          <w:lang w:val="en-US"/>
+        </w:rPr>
+        <w:lastRenderedPageBreak/>
+        <w:t>Method</w:t>
+      </w:r>
+    </w:p>
+    <w:p>
+      <w:pPr>
+        <w:rPr>
+          <w:lang w:val="en-US"/>
+        </w:rPr>
+      </w:pPr>
+      <w:r>
+        <w:rPr>
+          <w:lang w:val="en-US"/>
+        </w:rPr>
+        <w:t xml:space="preserve">The problem was solved using Python. First, the text in the files had to be cleaned by removing punctuation and making all letters to lowercase. Each sentence was put on a single line. From the cleaned texts tables were made by letting each sentence be the key and setting the value to 1 in the Python data type dictionary. Now the dictionaries could be used for checking plagiarized content. </w:t>
+      </w:r>
+    </w:p>
+    <w:p>
+      <w:pPr>
+        <w:rPr>
+          <w:lang w:val="en-US"/>
+        </w:rPr>
+      </w:pPr>
+      <w:r>
+        <w:rPr>
+          <w:lang w:val="en-US"/>
+        </w:rPr>
+        <w:t xml:space="preserve">For all dictionaries, every entry in them was checked against all entries in the other dictionaries. If a match was found and it was more than 20 characters long, it was registered as plagiarism. </w:t>
+      </w:r>
+    </w:p>
+    <w:p>
+      <w:pPr>
+        <w:pStyle w:val="Rubrik3"/>
+        <w:rPr>
+          <w:lang w:val="en-US"/>
+        </w:rPr>
+      </w:pPr>
+      <w:r>
+        <w:rPr>
+          <w:lang w:val="en-US"/>
+        </w:rPr>
+        <w:t>Result</w:t>
+      </w:r>
+    </w:p>
+    <w:p>
+      <w:pPr>
+        <w:rPr>
+          <w:lang w:val="en-US"/>
+        </w:rPr>
+      </w:pPr>
+      <w:r>
+        <w:rPr>
+          <w:lang w:val="en-US"/>
+        </w:rPr>
+        <w:t xml:space="preserve">The plagiarized material was taken from file 2 and could be found in file 6 and 8. The computational time on Intel Core i5, Windows 8.1 was </w:t>
+      </w:r>
+      <w:r>
+        <w:rPr>
+          <w:lang w:val="en-US"/>
+        </w:rPr>
+        <w:t>1.62682950241881 seconds</w:t>
+      </w:r>
+      <w:r>
+        <w:rPr>
+          <w:lang w:val="en-US"/>
+        </w:rPr>
+        <w:t>.</w:t>
+      </w:r>
     </w:p>
     <w:p>
       <w:pPr>
@@ -183,6 +1325,7 @@
       <w:pPr>
         <w:rPr>
           <w:rFonts w:ascii="Consolas" w:hAnsi="Consolas" w:cs="Consolas"/>
+          <w:sz w:val="20"/>
           <w:lang w:val="en-US"/>
         </w:rPr>
       </w:pPr>
@@ -190,6 +1333,7 @@
       <w:r>
         <w:rPr>
           <w:rFonts w:ascii="Consolas" w:hAnsi="Consolas" w:cs="Consolas"/>
+          <w:sz w:val="20"/>
           <w:lang w:val="en-US"/>
         </w:rPr>
         <w:t>i</w:t>
@@ -198,23 +1342,10 @@
       <w:r>
         <w:rPr>
           <w:rFonts w:ascii="Consolas" w:hAnsi="Consolas" w:cs="Consolas"/>
-          <w:lang w:val="en-US"/>
-        </w:rPr>
-        <w:t xml:space="preserve"> tried out the scales and found that my involuntary host weighed over 195</w:t>
-      </w:r>
-      <w:r>
-        <w:rPr>
-          <w:rFonts w:ascii="Consolas" w:hAnsi="Consolas" w:cs="Consolas"/>
-          <w:lang w:val="en-US"/>
-        </w:rPr>
-        <w:t xml:space="preserve"> </w:t>
-      </w:r>
-      <w:r>
-        <w:rPr>
-          <w:rFonts w:ascii="Consolas" w:hAnsi="Consolas" w:cs="Consolas"/>
-          <w:lang w:val="en-US"/>
-        </w:rPr>
-        <w:t>pounds a good deal of it around the middle</w:t>
+          <w:sz w:val="20"/>
+          <w:lang w:val="en-US"/>
+        </w:rPr>
+        <w:t xml:space="preserve"> tried out the scales and found that my involuntary host weighed over 195 pounds a good deal of it around the middle</w:t>
       </w:r>
     </w:p>
     <w:p>
@@ -225,6 +1356,7 @@
           <w:b/>
           <w:i w:val="0"/>
           <w:color w:val="auto"/>
+          <w:lang w:val="en-US"/>
         </w:rPr>
       </w:pPr>
       <w:r>
@@ -233,52 +1365,93 @@
           <w:b/>
           <w:i w:val="0"/>
           <w:color w:val="auto"/>
-        </w:rPr>
-        <w:t xml:space="preserve">In </w:t>
-      </w:r>
+          <w:lang w:val="en-US"/>
+        </w:rPr>
+        <w:t>In both text nr 8 and nr 2:</w:t>
+      </w:r>
+    </w:p>
+    <w:p>
+      <w:pPr>
+        <w:rPr>
+          <w:rFonts w:ascii="Consolas" w:hAnsi="Consolas" w:cs="Consolas"/>
+          <w:sz w:val="20"/>
+          <w:lang w:val="en-US"/>
+        </w:rPr>
+      </w:pPr>
       <w:proofErr w:type="spellStart"/>
       <w:r>
+        <w:rPr>
+          <w:rFonts w:ascii="Consolas" w:hAnsi="Consolas" w:cs="Consolas"/>
+          <w:sz w:val="20"/>
+          <w:lang w:val="en-US"/>
+        </w:rPr>
+        <w:t>rutherford</w:t>
+      </w:r>
+      <w:proofErr w:type="spellEnd"/>
+      <w:r>
+        <w:rPr>
+          <w:rFonts w:ascii="Consolas" w:hAnsi="Consolas" w:cs="Consolas"/>
+          <w:sz w:val="20"/>
+          <w:lang w:val="en-US"/>
+        </w:rPr>
+        <w:t xml:space="preserve"> was pacing with surgical precision up and down my den</w:t>
+      </w:r>
+    </w:p>
+    <w:p>
+      <w:pPr>
+        <w:pStyle w:val="Rubrik4"/>
         <w:rPr>
           <w:rFonts w:asciiTheme="minorHAnsi" w:hAnsiTheme="minorHAnsi"/>
           <w:b/>
           <w:i w:val="0"/>
           <w:color w:val="auto"/>
-        </w:rPr>
-        <w:t>both</w:t>
-      </w:r>
-      <w:proofErr w:type="spellEnd"/>
+          <w:lang w:val="en-US"/>
+        </w:rPr>
+      </w:pPr>
       <w:r>
         <w:rPr>
           <w:rFonts w:asciiTheme="minorHAnsi" w:hAnsiTheme="minorHAnsi"/>
           <w:b/>
           <w:i w:val="0"/>
           <w:color w:val="auto"/>
-        </w:rPr>
-        <w:t xml:space="preserve"> text nr 8 and nr 2:</w:t>
+          <w:lang w:val="en-US"/>
+        </w:rPr>
+        <w:t>In both text nr 8 and nr 2:</w:t>
       </w:r>
     </w:p>
     <w:p>
       <w:pPr>
         <w:rPr>
           <w:rFonts w:ascii="Consolas" w:hAnsi="Consolas" w:cs="Consolas"/>
-          <w:lang w:val="en-US"/>
-        </w:rPr>
-      </w:pPr>
+          <w:sz w:val="20"/>
+          <w:lang w:val="en-US"/>
+        </w:rPr>
+      </w:pPr>
+      <w:r>
+        <w:rPr>
+          <w:rFonts w:ascii="Consolas" w:hAnsi="Consolas" w:cs="Consolas"/>
+          <w:sz w:val="20"/>
+          <w:lang w:val="en-US"/>
+        </w:rPr>
+        <w:t xml:space="preserve">he looked slightly more </w:t>
+      </w:r>
       <w:proofErr w:type="spellStart"/>
       <w:r>
         <w:rPr>
           <w:rFonts w:ascii="Consolas" w:hAnsi="Consolas" w:cs="Consolas"/>
-          <w:lang w:val="en-US"/>
-        </w:rPr>
-        <w:t>rutherford</w:t>
+          <w:sz w:val="20"/>
+          <w:lang w:val="en-US"/>
+        </w:rPr>
+        <w:t>self possessed</w:t>
       </w:r>
       <w:proofErr w:type="spellEnd"/>
       <w:r>
         <w:rPr>
           <w:rFonts w:ascii="Consolas" w:hAnsi="Consolas" w:cs="Consolas"/>
-          <w:lang w:val="en-US"/>
-        </w:rPr>
-        <w:t xml:space="preserve"> was pacing with surgical precision up and down my den</w:t>
+          <w:sz w:val="20"/>
+          <w:lang w:val="en-US"/>
+        </w:rPr>
+        <w:t xml:space="preserve"> than the day before and seemed to be in excellent physical condition</w:t>
       </w:r>
     </w:p>
     <w:p>
@@ -289,6 +1462,7 @@
           <w:b/>
           <w:i w:val="0"/>
           <w:color w:val="auto"/>
+          <w:lang w:val="en-US"/>
         </w:rPr>
       </w:pPr>
       <w:r>
@@ -297,127 +1471,40 @@
           <w:b/>
           <w:i w:val="0"/>
           <w:color w:val="auto"/>
-        </w:rPr>
-        <w:t xml:space="preserve">In </w:t>
-      </w:r>
+          <w:lang w:val="en-US"/>
+        </w:rPr>
+        <w:t>In both text nr 8 and nr 2:</w:t>
+      </w:r>
+    </w:p>
+    <w:p>
+      <w:pPr>
+        <w:rPr>
+          <w:rFonts w:ascii="Consolas" w:hAnsi="Consolas" w:cs="Consolas"/>
+          <w:sz w:val="20"/>
+          <w:lang w:val="en-US"/>
+        </w:rPr>
+      </w:pPr>
       <w:proofErr w:type="spellStart"/>
       <w:r>
         <w:rPr>
-          <w:rFonts w:asciiTheme="minorHAnsi" w:hAnsiTheme="minorHAnsi"/>
-          <w:b/>
-          <w:i w:val="0"/>
-          <w:color w:val="auto"/>
-        </w:rPr>
-        <w:t>both</w:t>
+          <w:rFonts w:ascii="Consolas" w:hAnsi="Consolas" w:cs="Consolas"/>
+          <w:sz w:val="20"/>
+          <w:lang w:val="en-US"/>
+        </w:rPr>
+        <w:t>i</w:t>
       </w:r>
       <w:proofErr w:type="spellEnd"/>
       <w:r>
         <w:rPr>
-          <w:rFonts w:asciiTheme="minorHAnsi" w:hAnsiTheme="minorHAnsi"/>
-          <w:b/>
-          <w:i w:val="0"/>
-          <w:color w:val="auto"/>
-        </w:rPr>
-        <w:t xml:space="preserve"> text nr 8 and nr 2:</w:t>
-      </w:r>
-    </w:p>
-    <w:p>
-      <w:pPr>
-        <w:rPr>
           <w:rFonts w:ascii="Consolas" w:hAnsi="Consolas" w:cs="Consolas"/>
-          <w:lang w:val="en-US"/>
-        </w:rPr>
-      </w:pPr>
-      <w:r>
-        <w:rPr>
-          <w:rFonts w:ascii="Consolas" w:hAnsi="Consolas" w:cs="Consolas"/>
-          <w:lang w:val="en-US"/>
-        </w:rPr>
-        <w:t xml:space="preserve">he looked slightly more </w:t>
-      </w:r>
-      <w:proofErr w:type="spellStart"/>
-      <w:r>
-        <w:rPr>
-          <w:rFonts w:ascii="Consolas" w:hAnsi="Consolas" w:cs="Consolas"/>
-          <w:lang w:val="en-US"/>
-        </w:rPr>
-        <w:t>self possessed</w:t>
-      </w:r>
-      <w:proofErr w:type="spellEnd"/>
-      <w:r>
-        <w:rPr>
-          <w:rFonts w:ascii="Consolas" w:hAnsi="Consolas" w:cs="Consolas"/>
-          <w:lang w:val="en-US"/>
-        </w:rPr>
-        <w:t xml:space="preserve"> than the day before and seemed to be in excellent physical condition</w:t>
-      </w:r>
-    </w:p>
-    <w:p>
-      <w:pPr>
-        <w:pStyle w:val="Rubrik4"/>
-        <w:rPr>
-          <w:rFonts w:asciiTheme="minorHAnsi" w:hAnsiTheme="minorHAnsi"/>
-          <w:b/>
-          <w:i w:val="0"/>
-          <w:color w:val="auto"/>
-        </w:rPr>
-      </w:pPr>
-      <w:r>
-        <w:rPr>
-          <w:rFonts w:asciiTheme="minorHAnsi" w:hAnsiTheme="minorHAnsi"/>
-          <w:b/>
-          <w:i w:val="0"/>
-          <w:color w:val="auto"/>
-        </w:rPr>
-        <w:t xml:space="preserve">In </w:t>
-      </w:r>
-      <w:proofErr w:type="spellStart"/>
-      <w:r>
-        <w:rPr>
-          <w:rFonts w:asciiTheme="minorHAnsi" w:hAnsiTheme="minorHAnsi"/>
-          <w:b/>
-          <w:i w:val="0"/>
-          <w:color w:val="auto"/>
-        </w:rPr>
-        <w:t>both</w:t>
-      </w:r>
-      <w:proofErr w:type="spellEnd"/>
-      <w:r>
-        <w:rPr>
-          <w:rFonts w:asciiTheme="minorHAnsi" w:hAnsiTheme="minorHAnsi"/>
-          <w:b/>
-          <w:i w:val="0"/>
-          <w:color w:val="auto"/>
-        </w:rPr>
-        <w:t xml:space="preserve"> text nr 8 and nr 2:</w:t>
-      </w:r>
-    </w:p>
-    <w:p>
-      <w:pPr>
-        <w:rPr>
-          <w:rFonts w:ascii="Consolas" w:hAnsi="Consolas" w:cs="Consolas"/>
-          <w:lang w:val="en-US"/>
-        </w:rPr>
-      </w:pPr>
-      <w:proofErr w:type="spellStart"/>
-      <w:r>
-        <w:rPr>
-          <w:rFonts w:ascii="Consolas" w:hAnsi="Consolas" w:cs="Consolas"/>
-          <w:lang w:val="en-US"/>
-        </w:rPr>
-        <w:t>i</w:t>
-      </w:r>
-      <w:proofErr w:type="spellEnd"/>
-      <w:r>
-        <w:rPr>
-          <w:rFonts w:ascii="Consolas" w:hAnsi="Consolas" w:cs="Consolas"/>
+          <w:sz w:val="20"/>
           <w:lang w:val="en-US"/>
         </w:rPr>
         <w:t xml:space="preserve"> guessed at the contour beneath my wadded black silk dressing gown and re considered my original plan to throw him bodily out of the house for having come without my invitation</w:t>
       </w:r>
     </w:p>
     <w:sectPr>
-      <w:headerReference w:type="default" r:id="rId6"/>
+      <w:headerReference w:type="default" r:id="rId9"/>
       <w:pgSz w:w="11906" w:h="16838"/>
       <w:pgMar w:top="1417" w:right="1417" w:bottom="1417" w:left="1417" w:header="708" w:footer="708" w:gutter="0"/>
       <w:cols w:space="708"/>
@@ -499,6 +1586,192 @@
     </w:r>
   </w:p>
 </w:hdr>
+</file>
+
+<file path=word/numbering.xml><?xml version="1.0" encoding="utf-8"?>
+<w:numbering xmlns:wpc="http://schemas.microsoft.com/office/word/2010/wordprocessingCanvas" xmlns:cx="http://schemas.microsoft.com/office/drawing/2014/chartex" xmlns:cx1="http://schemas.microsoft.com/office/drawing/2015/9/8/chartex" xmlns:cx2="http://schemas.microsoft.com/office/drawing/2015/10/21/chartex" xmlns:cx3="http://schemas.microsoft.com/office/drawing/2016/5/9/chartex" xmlns:cx4="http://schemas.microsoft.com/office/drawing/2016/5/10/chartex" xmlns:cx5="http://schemas.microsoft.com/office/drawing/2016/5/11/chartex" xmlns:cx6="http://schemas.microsoft.com/office/drawing/2016/5/12/chartex" xmlns:cx7="http://schemas.microsoft.com/office/drawing/2016/5/13/chartex" xmlns:cx8="http://schemas.microsoft.com/office/drawing/2016/5/14/chartex" xmlns:mc="http://schemas.openxmlformats.org/markup-compatibility/2006" xmlns:aink="http://schemas.microsoft.com/office/drawing/2016/ink" xmlns:am3d="http://schemas.microsoft.com/office/drawing/2017/model3d" xmlns:o="urn:schemas-microsoft-com:office:office" xmlns:r="http://schemas.openxmlformats.org/officeDocument/2006/relationships" xmlns:m="http://schemas.openxmlformats.org/officeDocument/2006/math" xmlns:v="urn:schemas-microsoft-com:vml" xmlns:wp14="http://schemas.microsoft.com/office/word/2010/wordprocessingDrawing" xmlns:wp="http://schemas.openxmlformats.org/drawingml/2006/wordprocessingDrawing" xmlns:w10="urn:schemas-microsoft-com:office:word" xmlns:w="http://schemas.openxmlformats.org/wordprocessingml/2006/main" xmlns:w14="http://schemas.microsoft.com/office/word/2010/wordml" xmlns:w15="http://schemas.microsoft.com/office/word/2012/wordml" xmlns:w16cid="http://schemas.microsoft.com/office/word/2016/wordml/cid" xmlns:w16se="http://schemas.microsoft.com/office/word/2015/wordml/symex" xmlns:wpg="http://schemas.microsoft.com/office/word/2010/wordprocessingGroup" xmlns:wpi="http://schemas.microsoft.com/office/word/2010/wordprocessingInk" xmlns:wne="http://schemas.microsoft.com/office/word/2006/wordml" xmlns:wps="http://schemas.microsoft.com/office/word/2010/wordprocessingShape" mc:Ignorable="w14 w15 w16se w16cid wp14">
+  <w:abstractNum w:abstractNumId="0" w15:restartNumberingAfterBreak="0">
+    <w:nsid w:val="64D03F41"/>
+    <w:multiLevelType w:val="hybridMultilevel"/>
+    <w:tmpl w:val="19FAD6FA"/>
+    <w:lvl w:ilvl="0" w:tplc="041D000F">
+      <w:start w:val="1"/>
+      <w:numFmt w:val="decimal"/>
+      <w:lvlText w:val="%1."/>
+      <w:lvlJc w:val="left"/>
+      <w:pPr>
+        <w:ind w:left="720" w:hanging="360"/>
+      </w:pPr>
+      <w:rPr>
+        <w:rFonts w:hint="default"/>
+      </w:rPr>
+    </w:lvl>
+    <w:lvl w:ilvl="1" w:tplc="041D0019" w:tentative="1">
+      <w:start w:val="1"/>
+      <w:numFmt w:val="lowerLetter"/>
+      <w:lvlText w:val="%2."/>
+      <w:lvlJc w:val="left"/>
+      <w:pPr>
+        <w:ind w:left="1440" w:hanging="360"/>
+      </w:pPr>
+    </w:lvl>
+    <w:lvl w:ilvl="2" w:tplc="041D001B" w:tentative="1">
+      <w:start w:val="1"/>
+      <w:numFmt w:val="lowerRoman"/>
+      <w:lvlText w:val="%3."/>
+      <w:lvlJc w:val="right"/>
+      <w:pPr>
+        <w:ind w:left="2160" w:hanging="180"/>
+      </w:pPr>
+    </w:lvl>
+    <w:lvl w:ilvl="3" w:tplc="041D000F" w:tentative="1">
+      <w:start w:val="1"/>
+      <w:numFmt w:val="decimal"/>
+      <w:lvlText w:val="%4."/>
+      <w:lvlJc w:val="left"/>
+      <w:pPr>
+        <w:ind w:left="2880" w:hanging="360"/>
+      </w:pPr>
+    </w:lvl>
+    <w:lvl w:ilvl="4" w:tplc="041D0019" w:tentative="1">
+      <w:start w:val="1"/>
+      <w:numFmt w:val="lowerLetter"/>
+      <w:lvlText w:val="%5."/>
+      <w:lvlJc w:val="left"/>
+      <w:pPr>
+        <w:ind w:left="3600" w:hanging="360"/>
+      </w:pPr>
+    </w:lvl>
+    <w:lvl w:ilvl="5" w:tplc="041D001B" w:tentative="1">
+      <w:start w:val="1"/>
+      <w:numFmt w:val="lowerRoman"/>
+      <w:lvlText w:val="%6."/>
+      <w:lvlJc w:val="right"/>
+      <w:pPr>
+        <w:ind w:left="4320" w:hanging="180"/>
+      </w:pPr>
+    </w:lvl>
+    <w:lvl w:ilvl="6" w:tplc="041D000F" w:tentative="1">
+      <w:start w:val="1"/>
+      <w:numFmt w:val="decimal"/>
+      <w:lvlText w:val="%7."/>
+      <w:lvlJc w:val="left"/>
+      <w:pPr>
+        <w:ind w:left="5040" w:hanging="360"/>
+      </w:pPr>
+    </w:lvl>
+    <w:lvl w:ilvl="7" w:tplc="041D0019" w:tentative="1">
+      <w:start w:val="1"/>
+      <w:numFmt w:val="lowerLetter"/>
+      <w:lvlText w:val="%8."/>
+      <w:lvlJc w:val="left"/>
+      <w:pPr>
+        <w:ind w:left="5760" w:hanging="360"/>
+      </w:pPr>
+    </w:lvl>
+    <w:lvl w:ilvl="8" w:tplc="041D001B" w:tentative="1">
+      <w:start w:val="1"/>
+      <w:numFmt w:val="lowerRoman"/>
+      <w:lvlText w:val="%9."/>
+      <w:lvlJc w:val="right"/>
+      <w:pPr>
+        <w:ind w:left="6480" w:hanging="180"/>
+      </w:pPr>
+    </w:lvl>
+  </w:abstractNum>
+  <w:abstractNum w:abstractNumId="1" w15:restartNumberingAfterBreak="0">
+    <w:nsid w:val="7BBD59BB"/>
+    <w:multiLevelType w:val="hybridMultilevel"/>
+    <w:tmpl w:val="21D43B86"/>
+    <w:lvl w:ilvl="0" w:tplc="041D000F">
+      <w:start w:val="1"/>
+      <w:numFmt w:val="decimal"/>
+      <w:lvlText w:val="%1."/>
+      <w:lvlJc w:val="left"/>
+      <w:pPr>
+        <w:ind w:left="720" w:hanging="360"/>
+      </w:pPr>
+    </w:lvl>
+    <w:lvl w:ilvl="1" w:tplc="041D0019" w:tentative="1">
+      <w:start w:val="1"/>
+      <w:numFmt w:val="lowerLetter"/>
+      <w:lvlText w:val="%2."/>
+      <w:lvlJc w:val="left"/>
+      <w:pPr>
+        <w:ind w:left="1440" w:hanging="360"/>
+      </w:pPr>
+    </w:lvl>
+    <w:lvl w:ilvl="2" w:tplc="041D001B" w:tentative="1">
+      <w:start w:val="1"/>
+      <w:numFmt w:val="lowerRoman"/>
+      <w:lvlText w:val="%3."/>
+      <w:lvlJc w:val="right"/>
+      <w:pPr>
+        <w:ind w:left="2160" w:hanging="180"/>
+      </w:pPr>
+    </w:lvl>
+    <w:lvl w:ilvl="3" w:tplc="041D000F" w:tentative="1">
+      <w:start w:val="1"/>
+      <w:numFmt w:val="decimal"/>
+      <w:lvlText w:val="%4."/>
+      <w:lvlJc w:val="left"/>
+      <w:pPr>
+        <w:ind w:left="2880" w:hanging="360"/>
+      </w:pPr>
+    </w:lvl>
+    <w:lvl w:ilvl="4" w:tplc="041D0019" w:tentative="1">
+      <w:start w:val="1"/>
+      <w:numFmt w:val="lowerLetter"/>
+      <w:lvlText w:val="%5."/>
+      <w:lvlJc w:val="left"/>
+      <w:pPr>
+        <w:ind w:left="3600" w:hanging="360"/>
+      </w:pPr>
+    </w:lvl>
+    <w:lvl w:ilvl="5" w:tplc="041D001B" w:tentative="1">
+      <w:start w:val="1"/>
+      <w:numFmt w:val="lowerRoman"/>
+      <w:lvlText w:val="%6."/>
+      <w:lvlJc w:val="right"/>
+      <w:pPr>
+        <w:ind w:left="4320" w:hanging="180"/>
+      </w:pPr>
+    </w:lvl>
+    <w:lvl w:ilvl="6" w:tplc="041D000F" w:tentative="1">
+      <w:start w:val="1"/>
+      <w:numFmt w:val="decimal"/>
+      <w:lvlText w:val="%7."/>
+      <w:lvlJc w:val="left"/>
+      <w:pPr>
+        <w:ind w:left="5040" w:hanging="360"/>
+      </w:pPr>
+    </w:lvl>
+    <w:lvl w:ilvl="7" w:tplc="041D0019" w:tentative="1">
+      <w:start w:val="1"/>
+      <w:numFmt w:val="lowerLetter"/>
+      <w:lvlText w:val="%8."/>
+      <w:lvlJc w:val="left"/>
+      <w:pPr>
+        <w:ind w:left="5760" w:hanging="360"/>
+      </w:pPr>
+    </w:lvl>
+    <w:lvl w:ilvl="8" w:tplc="041D001B" w:tentative="1">
+      <w:start w:val="1"/>
+      <w:numFmt w:val="lowerRoman"/>
+      <w:lvlText w:val="%9."/>
+      <w:lvlJc w:val="right"/>
+      <w:pPr>
+        <w:ind w:left="6480" w:hanging="180"/>
+      </w:pPr>
+    </w:lvl>
+  </w:abstractNum>
+  <w:num w:numId="1">
+    <w:abstractNumId w:val="0"/>
+  </w:num>
+  <w:num w:numId="2">
+    <w:abstractNumId w:val="1"/>
+  </w:num>
+</w:numbering>
 </file>
 
 <file path=word/styles.xml><?xml version="1.0" encoding="utf-8"?>
@@ -1109,6 +2382,93 @@
       <w:color w:val="2F5496" w:themeColor="accent1" w:themeShade="BF"/>
     </w:rPr>
   </w:style>
+  <w:style w:type="paragraph" w:styleId="Liststycke">
+    <w:name w:val="List Paragraph"/>
+    <w:basedOn w:val="Normal"/>
+    <w:uiPriority w:val="34"/>
+    <w:qFormat/>
+    <w:rsid w:val="00465612"/>
+    <w:pPr>
+      <w:ind w:left="720"/>
+      <w:contextualSpacing/>
+    </w:pPr>
+  </w:style>
+  <w:style w:type="table" w:styleId="Rutntstabell1ljus">
+    <w:name w:val="Grid Table 1 Light"/>
+    <w:basedOn w:val="Normaltabell"/>
+    <w:uiPriority w:val="46"/>
+    <w:rsid w:val="003D5DC2"/>
+    <w:pPr>
+      <w:spacing w:after="0" w:line="240" w:lineRule="auto"/>
+    </w:pPr>
+    <w:tblPr>
+      <w:tblStyleRowBandSize w:val="1"/>
+      <w:tblStyleColBandSize w:val="1"/>
+      <w:tblBorders>
+        <w:top w:val="single" w:sz="4" w:space="0" w:color="999999" w:themeColor="text1" w:themeTint="66"/>
+        <w:left w:val="single" w:sz="4" w:space="0" w:color="999999" w:themeColor="text1" w:themeTint="66"/>
+        <w:bottom w:val="single" w:sz="4" w:space="0" w:color="999999" w:themeColor="text1" w:themeTint="66"/>
+        <w:right w:val="single" w:sz="4" w:space="0" w:color="999999" w:themeColor="text1" w:themeTint="66"/>
+        <w:insideH w:val="single" w:sz="4" w:space="0" w:color="999999" w:themeColor="text1" w:themeTint="66"/>
+        <w:insideV w:val="single" w:sz="4" w:space="0" w:color="999999" w:themeColor="text1" w:themeTint="66"/>
+      </w:tblBorders>
+    </w:tblPr>
+    <w:tblStylePr w:type="firstRow">
+      <w:rPr>
+        <w:b/>
+        <w:bCs/>
+      </w:rPr>
+      <w:tblPr/>
+      <w:tcPr>
+        <w:tcBorders>
+          <w:bottom w:val="single" w:sz="12" w:space="0" w:color="666666" w:themeColor="text1" w:themeTint="99"/>
+        </w:tcBorders>
+      </w:tcPr>
+    </w:tblStylePr>
+    <w:tblStylePr w:type="lastRow">
+      <w:rPr>
+        <w:b/>
+        <w:bCs/>
+      </w:rPr>
+      <w:tblPr/>
+      <w:tcPr>
+        <w:tcBorders>
+          <w:top w:val="double" w:sz="2" w:space="0" w:color="666666" w:themeColor="text1" w:themeTint="99"/>
+        </w:tcBorders>
+      </w:tcPr>
+    </w:tblStylePr>
+    <w:tblStylePr w:type="firstCol">
+      <w:rPr>
+        <w:b/>
+        <w:bCs/>
+      </w:rPr>
+    </w:tblStylePr>
+    <w:tblStylePr w:type="lastCol">
+      <w:rPr>
+        <w:b/>
+        <w:bCs/>
+      </w:rPr>
+    </w:tblStylePr>
+  </w:style>
+  <w:style w:type="paragraph" w:styleId="Beskrivning">
+    <w:name w:val="caption"/>
+    <w:basedOn w:val="Normal"/>
+    <w:next w:val="Normal"/>
+    <w:uiPriority w:val="35"/>
+    <w:unhideWhenUsed/>
+    <w:qFormat/>
+    <w:rsid w:val="004D4F94"/>
+    <w:pPr>
+      <w:spacing w:after="200" w:line="240" w:lineRule="auto"/>
+    </w:pPr>
+    <w:rPr>
+      <w:i/>
+      <w:iCs/>
+      <w:color w:val="44546A" w:themeColor="text2"/>
+      <w:sz w:val="18"/>
+      <w:szCs w:val="18"/>
+    </w:rPr>
+  </w:style>
 </w:styles>
 </file>
 
@@ -1405,4 +2765,16 @@
     </a:ext>
   </a:extLst>
 </a:theme>
+</file>
+
+<file path=customXml/item1.xml><?xml version="1.0" encoding="utf-8"?>
+<b:Sources xmlns:b="http://schemas.openxmlformats.org/officeDocument/2006/bibliography" xmlns="http://schemas.openxmlformats.org/officeDocument/2006/bibliography" SelectedStyle="\APASixthEditionOfficeOnline.xsl" StyleName="APA" Version="6"/>
+</file>
+
+<file path=customXml/itemProps1.xml><?xml version="1.0" encoding="utf-8"?>
+<ds:datastoreItem xmlns:ds="http://schemas.openxmlformats.org/officeDocument/2006/customXml" ds:itemID="{BF90243B-6439-4063-B938-5937A721CC1B}">
+  <ds:schemaRefs>
+    <ds:schemaRef ds:uri="http://schemas.openxmlformats.org/officeDocument/2006/bibliography"/>
+  </ds:schemaRefs>
+</ds:datastoreItem>
 </file>
</xml_diff>